<commit_message>
Added JavaScript use case
</commit_message>
<xml_diff>
--- a/Dynamics365CodeTest/Requirements.docx
+++ b/Dynamics365CodeTest/Requirements.docx
@@ -184,12 +184,7 @@
         <w:t>D365.ConsoleApp</w:t>
       </w:r>
       <w:r>
-        <w:t xml:space="preserve"> project when console application updates the total income. Here only total income is updated by console</w:t>
-      </w:r>
-      <w:bookmarkStart w:id="0" w:name="_GoBack"/>
-      <w:bookmarkEnd w:id="0"/>
-      <w:r>
-        <w:t xml:space="preserve"> application and not the Employer salary and the other salary</w:t>
+        <w:t xml:space="preserve"> project when console application updates the total income. Here only total income is updated by console application and not the Employer salary and the other salary</w:t>
       </w:r>
     </w:p>
     <w:p>
@@ -416,15 +411,7 @@
         </w:rPr>
       </w:pPr>
       <w:r>
-        <w:t xml:space="preserve">Based on input for GUID and total income, update the contact record. Note that the total income need to </w:t>
-      </w:r>
-      <w:proofErr w:type="gramStart"/>
-      <w:r>
-        <w:t>be provided</w:t>
-      </w:r>
-      <w:proofErr w:type="gramEnd"/>
-      <w:r>
-        <w:t xml:space="preserve"> which is not equal to Sum of Employer Salary and Other salary. This should trigger plugin </w:t>
+        <w:t xml:space="preserve">Based on input for GUID and total income, update the contact record. Note that the total income need to be provided which is not equal to Sum of Employer Salary and Other salary. This should trigger plugin </w:t>
       </w:r>
       <w:proofErr w:type="spellStart"/>
       <w:r>
@@ -432,18 +419,7 @@
       </w:r>
       <w:proofErr w:type="spellEnd"/>
       <w:r>
-        <w:t xml:space="preserve">. The </w:t>
-      </w:r>
-      <w:proofErr w:type="gramStart"/>
-      <w:r>
-        <w:t>end result</w:t>
-      </w:r>
-      <w:proofErr w:type="gramEnd"/>
-      <w:r>
-        <w:t xml:space="preserve"> should be, the console application update should not fail. The value of Total Income for contact in the end should be updated to Sum of </w:t>
-      </w:r>
-      <w:r>
-        <w:t>Employer Salary and Other salary</w:t>
+        <w:t>. The end result should be, the console application update should not fail. The value of Total Income for contact in the end should be updated to Sum of Employer Salary and Other salary</w:t>
       </w:r>
     </w:p>
     <w:p>
@@ -494,15 +470,7 @@
         </w:rPr>
       </w:pPr>
       <w:r>
-        <w:t xml:space="preserve">The email address provided need to </w:t>
-      </w:r>
-      <w:proofErr w:type="gramStart"/>
-      <w:r>
-        <w:t>be checked</w:t>
-      </w:r>
-      <w:proofErr w:type="gramEnd"/>
-      <w:r>
-        <w:t xml:space="preserve"> against contact records in D365 system if a contact already exists with same email.</w:t>
+        <w:t>The email address provided need to be checked against contact records in D365 system if a contact already exists with same email.</w:t>
       </w:r>
     </w:p>
     <w:p>
@@ -532,20 +500,267 @@
         </w:rPr>
       </w:pPr>
       <w:r>
-        <w:t xml:space="preserve">If </w:t>
-      </w:r>
-      <w:r>
-        <w:t xml:space="preserve">contact </w:t>
-      </w:r>
-      <w:r>
-        <w:t>does not exist</w:t>
-      </w:r>
-      <w:r>
-        <w:t xml:space="preserve">, print “An employee with email </w:t>
-      </w:r>
-      <w:r>
-        <w:t>&lt;Input email&gt; does not exist”</w:t>
-      </w:r>
+        <w:t>If contact does not exist, print “An employee with email &lt;Input email&gt; does not exist”</w:t>
+      </w:r>
+    </w:p>
+    <w:p>
+      <w:pPr>
+        <w:rPr>
+          <w:b/>
+        </w:rPr>
+      </w:pPr>
+    </w:p>
+    <w:p>
+      <w:pPr>
+        <w:pStyle w:val="ListParagraph"/>
+        <w:numPr>
+          <w:ilvl w:val="0"/>
+          <w:numId w:val="1"/>
+        </w:numPr>
+        <w:rPr>
+          <w:b/>
+        </w:rPr>
+      </w:pPr>
+      <w:r>
+        <w:rPr>
+          <w:b/>
+        </w:rPr>
+        <w:lastRenderedPageBreak/>
+        <w:t>D365.WebResources:</w:t>
+      </w:r>
+    </w:p>
+    <w:p>
+      <w:pPr>
+        <w:pStyle w:val="ListParagraph"/>
+        <w:numPr>
+          <w:ilvl w:val="1"/>
+          <w:numId w:val="1"/>
+        </w:numPr>
+        <w:rPr>
+          <w:b/>
+        </w:rPr>
+      </w:pPr>
+      <w:r>
+        <w:rPr>
+          <w:b/>
+        </w:rPr>
+        <w:t>This Web</w:t>
+      </w:r>
+      <w:bookmarkStart w:id="0" w:name="_GoBack"/>
+      <w:bookmarkEnd w:id="0"/>
+      <w:r>
+        <w:rPr>
+          <w:b/>
+        </w:rPr>
+        <w:t>Resources</w:t>
+      </w:r>
+      <w:r>
+        <w:rPr>
+          <w:b/>
+        </w:rPr>
+        <w:t xml:space="preserve"> has one JavaScript file for opportunity entity with one use case.</w:t>
+      </w:r>
+    </w:p>
+    <w:p>
+      <w:pPr>
+        <w:pStyle w:val="ListParagraph"/>
+        <w:numPr>
+          <w:ilvl w:val="0"/>
+          <w:numId w:val="3"/>
+        </w:numPr>
+        <w:rPr>
+          <w:b/>
+        </w:rPr>
+      </w:pPr>
+      <w:r>
+        <w:rPr>
+          <w:b/>
+        </w:rPr>
+        <w:t xml:space="preserve">Case 1: </w:t>
+      </w:r>
+    </w:p>
+    <w:p>
+      <w:pPr>
+        <w:pStyle w:val="ListParagraph"/>
+        <w:numPr>
+          <w:ilvl w:val="3"/>
+          <w:numId w:val="1"/>
+        </w:numPr>
+      </w:pPr>
+      <w:r>
+        <w:t>G</w:t>
+      </w:r>
+      <w:r>
+        <w:t>iven:</w:t>
+      </w:r>
+    </w:p>
+    <w:p>
+      <w:pPr>
+        <w:pStyle w:val="ListParagraph"/>
+        <w:numPr>
+          <w:ilvl w:val="0"/>
+          <w:numId w:val="4"/>
+        </w:numPr>
+      </w:pPr>
+      <w:r>
+        <w:t>A c</w:t>
+      </w:r>
+      <w:r>
+        <w:t>ontact</w:t>
+      </w:r>
+      <w:r>
+        <w:t>-</w:t>
+      </w:r>
+      <w:r>
+        <w:t xml:space="preserve"> Contact1.</w:t>
+      </w:r>
+      <w:r>
+        <w:t>Account</w:t>
+      </w:r>
+      <w:r>
+        <w:t>= Account1</w:t>
+      </w:r>
+      <w:r>
+        <w:t>.</w:t>
+      </w:r>
+    </w:p>
+    <w:p>
+      <w:pPr>
+        <w:pStyle w:val="ListParagraph"/>
+        <w:numPr>
+          <w:ilvl w:val="0"/>
+          <w:numId w:val="4"/>
+        </w:numPr>
+      </w:pPr>
+      <w:r>
+        <w:t>A User open</w:t>
+      </w:r>
+      <w:r>
+        <w:t xml:space="preserve"> opportunity form and select </w:t>
+      </w:r>
+      <w:proofErr w:type="spellStart"/>
+      <w:r>
+        <w:t>Opportunity.ParentAccount</w:t>
+      </w:r>
+      <w:proofErr w:type="spellEnd"/>
+      <w:r>
+        <w:t xml:space="preserve">=Account1 and </w:t>
+      </w:r>
+      <w:proofErr w:type="spellStart"/>
+      <w:r>
+        <w:t>opportunity</w:t>
+      </w:r>
+      <w:r>
+        <w:t>.Parent</w:t>
+      </w:r>
+      <w:r>
+        <w:t>Contact</w:t>
+      </w:r>
+      <w:proofErr w:type="spellEnd"/>
+      <w:r>
+        <w:t xml:space="preserve"> = Contact1</w:t>
+      </w:r>
+      <w:r>
+        <w:t>.</w:t>
+      </w:r>
+    </w:p>
+    <w:p>
+      <w:pPr>
+        <w:pStyle w:val="ListParagraph"/>
+        <w:numPr>
+          <w:ilvl w:val="3"/>
+          <w:numId w:val="1"/>
+        </w:numPr>
+      </w:pPr>
+      <w:r>
+        <w:rPr>
+          <w:b/>
+        </w:rPr>
+        <w:t>If</w:t>
+      </w:r>
+      <w:r>
+        <w:t xml:space="preserve"> </w:t>
+      </w:r>
+      <w:proofErr w:type="spellStart"/>
+      <w:r>
+        <w:t>Opportunity.ParentAccount</w:t>
+      </w:r>
+      <w:proofErr w:type="spellEnd"/>
+      <w:r>
+        <w:t xml:space="preserve"> Account Number is equal to </w:t>
+      </w:r>
+      <w:proofErr w:type="spellStart"/>
+      <w:r>
+        <w:t>opportunity.ParentContact.</w:t>
+      </w:r>
+      <w:r>
+        <w:t>Account</w:t>
+      </w:r>
+      <w:proofErr w:type="spellEnd"/>
+      <w:r>
+        <w:t xml:space="preserve"> </w:t>
+      </w:r>
+      <w:r>
+        <w:t>Account Number</w:t>
+      </w:r>
+      <w:r>
+        <w:br/>
+        <w:t>Allow user to save the record.</w:t>
+      </w:r>
+    </w:p>
+    <w:p>
+      <w:pPr>
+        <w:pStyle w:val="ListParagraph"/>
+        <w:numPr>
+          <w:ilvl w:val="3"/>
+          <w:numId w:val="1"/>
+        </w:numPr>
+      </w:pPr>
+      <w:r>
+        <w:rPr>
+          <w:b/>
+        </w:rPr>
+        <w:t>Else</w:t>
+      </w:r>
+      <w:r>
+        <w:t xml:space="preserve"> Show Alert “Se</w:t>
+      </w:r>
+      <w:r>
+        <w:t>lected contact’s Parent Customer</w:t>
+      </w:r>
+      <w:r>
+        <w:t xml:space="preserve"> Account Number doesn’t m</w:t>
+      </w:r>
+      <w:r>
+        <w:t>atch with the selected account</w:t>
+      </w:r>
+      <w:r>
+        <w:t>’s</w:t>
+      </w:r>
+      <w:r>
+        <w:t xml:space="preserve"> Account Number”.</w:t>
+      </w:r>
+    </w:p>
+    <w:p>
+      <w:pPr>
+        <w:pStyle w:val="ListParagraph"/>
+        <w:ind w:left="2880"/>
+        <w:rPr>
+          <w:b/>
+        </w:rPr>
+      </w:pPr>
+    </w:p>
+    <w:p>
+      <w:pPr>
+        <w:pStyle w:val="ListParagraph"/>
+        <w:ind w:left="2880"/>
+      </w:pPr>
+    </w:p>
+    <w:p>
+      <w:pPr>
+        <w:pStyle w:val="ListParagraph"/>
+        <w:ind w:left="2880"/>
+      </w:pPr>
     </w:p>
     <w:p>
       <w:pPr>
@@ -569,7 +784,6 @@
         </w:numPr>
       </w:pPr>
       <w:r>
-        <w:lastRenderedPageBreak/>
         <w:t>Use below credentials to login to D365 system</w:t>
       </w:r>
       <w:r>
@@ -817,11 +1031,216 @@
       </w:pPr>
     </w:lvl>
   </w:abstractNum>
+  <w:abstractNum w:abstractNumId="2" w15:restartNumberingAfterBreak="0">
+    <w:nsid w:val="2CB14E3D"/>
+    <w:multiLevelType w:val="hybridMultilevel"/>
+    <w:tmpl w:val="62EC84F0"/>
+    <w:lvl w:ilvl="0" w:tplc="04090001">
+      <w:start w:val="1"/>
+      <w:numFmt w:val="bullet"/>
+      <w:lvlText w:val=""/>
+      <w:lvlJc w:val="left"/>
+      <w:pPr>
+        <w:ind w:left="3600" w:hanging="360"/>
+      </w:pPr>
+      <w:rPr>
+        <w:rFonts w:ascii="Symbol" w:hAnsi="Symbol" w:hint="default"/>
+      </w:rPr>
+    </w:lvl>
+    <w:lvl w:ilvl="1" w:tplc="04090003" w:tentative="1">
+      <w:start w:val="1"/>
+      <w:numFmt w:val="bullet"/>
+      <w:lvlText w:val="o"/>
+      <w:lvlJc w:val="left"/>
+      <w:pPr>
+        <w:ind w:left="4320" w:hanging="360"/>
+      </w:pPr>
+      <w:rPr>
+        <w:rFonts w:ascii="Courier New" w:hAnsi="Courier New" w:cs="Courier New" w:hint="default"/>
+      </w:rPr>
+    </w:lvl>
+    <w:lvl w:ilvl="2" w:tplc="04090005" w:tentative="1">
+      <w:start w:val="1"/>
+      <w:numFmt w:val="bullet"/>
+      <w:lvlText w:val=""/>
+      <w:lvlJc w:val="left"/>
+      <w:pPr>
+        <w:ind w:left="5040" w:hanging="360"/>
+      </w:pPr>
+      <w:rPr>
+        <w:rFonts w:ascii="Wingdings" w:hAnsi="Wingdings" w:hint="default"/>
+      </w:rPr>
+    </w:lvl>
+    <w:lvl w:ilvl="3" w:tplc="04090001" w:tentative="1">
+      <w:start w:val="1"/>
+      <w:numFmt w:val="bullet"/>
+      <w:lvlText w:val=""/>
+      <w:lvlJc w:val="left"/>
+      <w:pPr>
+        <w:ind w:left="5760" w:hanging="360"/>
+      </w:pPr>
+      <w:rPr>
+        <w:rFonts w:ascii="Symbol" w:hAnsi="Symbol" w:hint="default"/>
+      </w:rPr>
+    </w:lvl>
+    <w:lvl w:ilvl="4" w:tplc="04090003" w:tentative="1">
+      <w:start w:val="1"/>
+      <w:numFmt w:val="bullet"/>
+      <w:lvlText w:val="o"/>
+      <w:lvlJc w:val="left"/>
+      <w:pPr>
+        <w:ind w:left="6480" w:hanging="360"/>
+      </w:pPr>
+      <w:rPr>
+        <w:rFonts w:ascii="Courier New" w:hAnsi="Courier New" w:cs="Courier New" w:hint="default"/>
+      </w:rPr>
+    </w:lvl>
+    <w:lvl w:ilvl="5" w:tplc="04090005" w:tentative="1">
+      <w:start w:val="1"/>
+      <w:numFmt w:val="bullet"/>
+      <w:lvlText w:val=""/>
+      <w:lvlJc w:val="left"/>
+      <w:pPr>
+        <w:ind w:left="7200" w:hanging="360"/>
+      </w:pPr>
+      <w:rPr>
+        <w:rFonts w:ascii="Wingdings" w:hAnsi="Wingdings" w:hint="default"/>
+      </w:rPr>
+    </w:lvl>
+    <w:lvl w:ilvl="6" w:tplc="04090001" w:tentative="1">
+      <w:start w:val="1"/>
+      <w:numFmt w:val="bullet"/>
+      <w:lvlText w:val=""/>
+      <w:lvlJc w:val="left"/>
+      <w:pPr>
+        <w:ind w:left="7920" w:hanging="360"/>
+      </w:pPr>
+      <w:rPr>
+        <w:rFonts w:ascii="Symbol" w:hAnsi="Symbol" w:hint="default"/>
+      </w:rPr>
+    </w:lvl>
+    <w:lvl w:ilvl="7" w:tplc="04090003" w:tentative="1">
+      <w:start w:val="1"/>
+      <w:numFmt w:val="bullet"/>
+      <w:lvlText w:val="o"/>
+      <w:lvlJc w:val="left"/>
+      <w:pPr>
+        <w:ind w:left="8640" w:hanging="360"/>
+      </w:pPr>
+      <w:rPr>
+        <w:rFonts w:ascii="Courier New" w:hAnsi="Courier New" w:cs="Courier New" w:hint="default"/>
+      </w:rPr>
+    </w:lvl>
+    <w:lvl w:ilvl="8" w:tplc="04090005" w:tentative="1">
+      <w:start w:val="1"/>
+      <w:numFmt w:val="bullet"/>
+      <w:lvlText w:val=""/>
+      <w:lvlJc w:val="left"/>
+      <w:pPr>
+        <w:ind w:left="9360" w:hanging="360"/>
+      </w:pPr>
+      <w:rPr>
+        <w:rFonts w:ascii="Wingdings" w:hAnsi="Wingdings" w:hint="default"/>
+      </w:rPr>
+    </w:lvl>
+  </w:abstractNum>
+  <w:abstractNum w:abstractNumId="3" w15:restartNumberingAfterBreak="0">
+    <w:nsid w:val="794D52B6"/>
+    <w:multiLevelType w:val="hybridMultilevel"/>
+    <w:tmpl w:val="95266388"/>
+    <w:lvl w:ilvl="0" w:tplc="04090013">
+      <w:start w:val="1"/>
+      <w:numFmt w:val="upperRoman"/>
+      <w:lvlText w:val="%1."/>
+      <w:lvlJc w:val="right"/>
+      <w:pPr>
+        <w:ind w:left="2160" w:hanging="360"/>
+      </w:pPr>
+    </w:lvl>
+    <w:lvl w:ilvl="1" w:tplc="04090019" w:tentative="1">
+      <w:start w:val="1"/>
+      <w:numFmt w:val="lowerLetter"/>
+      <w:lvlText w:val="%2."/>
+      <w:lvlJc w:val="left"/>
+      <w:pPr>
+        <w:ind w:left="2880" w:hanging="360"/>
+      </w:pPr>
+    </w:lvl>
+    <w:lvl w:ilvl="2" w:tplc="0409001B" w:tentative="1">
+      <w:start w:val="1"/>
+      <w:numFmt w:val="lowerRoman"/>
+      <w:lvlText w:val="%3."/>
+      <w:lvlJc w:val="right"/>
+      <w:pPr>
+        <w:ind w:left="3600" w:hanging="180"/>
+      </w:pPr>
+    </w:lvl>
+    <w:lvl w:ilvl="3" w:tplc="0409000F" w:tentative="1">
+      <w:start w:val="1"/>
+      <w:numFmt w:val="decimal"/>
+      <w:lvlText w:val="%4."/>
+      <w:lvlJc w:val="left"/>
+      <w:pPr>
+        <w:ind w:left="4320" w:hanging="360"/>
+      </w:pPr>
+    </w:lvl>
+    <w:lvl w:ilvl="4" w:tplc="04090019" w:tentative="1">
+      <w:start w:val="1"/>
+      <w:numFmt w:val="lowerLetter"/>
+      <w:lvlText w:val="%5."/>
+      <w:lvlJc w:val="left"/>
+      <w:pPr>
+        <w:ind w:left="5040" w:hanging="360"/>
+      </w:pPr>
+    </w:lvl>
+    <w:lvl w:ilvl="5" w:tplc="0409001B" w:tentative="1">
+      <w:start w:val="1"/>
+      <w:numFmt w:val="lowerRoman"/>
+      <w:lvlText w:val="%6."/>
+      <w:lvlJc w:val="right"/>
+      <w:pPr>
+        <w:ind w:left="5760" w:hanging="180"/>
+      </w:pPr>
+    </w:lvl>
+    <w:lvl w:ilvl="6" w:tplc="0409000F" w:tentative="1">
+      <w:start w:val="1"/>
+      <w:numFmt w:val="decimal"/>
+      <w:lvlText w:val="%7."/>
+      <w:lvlJc w:val="left"/>
+      <w:pPr>
+        <w:ind w:left="6480" w:hanging="360"/>
+      </w:pPr>
+    </w:lvl>
+    <w:lvl w:ilvl="7" w:tplc="04090019" w:tentative="1">
+      <w:start w:val="1"/>
+      <w:numFmt w:val="lowerLetter"/>
+      <w:lvlText w:val="%8."/>
+      <w:lvlJc w:val="left"/>
+      <w:pPr>
+        <w:ind w:left="7200" w:hanging="360"/>
+      </w:pPr>
+    </w:lvl>
+    <w:lvl w:ilvl="8" w:tplc="0409001B" w:tentative="1">
+      <w:start w:val="1"/>
+      <w:numFmt w:val="lowerRoman"/>
+      <w:lvlText w:val="%9."/>
+      <w:lvlJc w:val="right"/>
+      <w:pPr>
+        <w:ind w:left="7920" w:hanging="180"/>
+      </w:pPr>
+    </w:lvl>
+  </w:abstractNum>
   <w:num w:numId="1">
     <w:abstractNumId w:val="1"/>
   </w:num>
   <w:num w:numId="2">
     <w:abstractNumId w:val="0"/>
+  </w:num>
+  <w:num w:numId="3">
+    <w:abstractNumId w:val="3"/>
+  </w:num>
+  <w:num w:numId="4">
+    <w:abstractNumId w:val="2"/>
   </w:num>
 </w:numbering>
 </file>

</xml_diff>